<commit_message>
Comments added to test plan
Briana's Comments
</commit_message>
<xml_diff>
--- a/TestPlan_AliNouri_v1.docx
+++ b/TestPlan_AliNouri_v1.docx
@@ -112,24 +112,38 @@
         <w:pStyle w:val="Paragraph"/>
       </w:pPr>
       <w:r>
-        <w:t>The Guidance Team and the customer shall approve this document.</w:t>
+        <w:t xml:space="preserve">The Guidance Team and the customer shall approve this </w:t>
+      </w:r>
+      <w:commentRangeStart w:id="8"/>
+      <w:r>
+        <w:t>document</w:t>
+      </w:r>
+      <w:commentRangeEnd w:id="8"/>
+      <w:r>
+        <w:rPr>
+          <w:rStyle w:val="CommentReference"/>
+        </w:rPr>
+        <w:commentReference w:id="8"/>
+      </w:r>
+      <w:r>
+        <w:t>.</w:t>
       </w:r>
     </w:p>
     <w:p>
       <w:pPr>
         <w:pStyle w:val="DocControlHeading2"/>
       </w:pPr>
-      <w:bookmarkStart w:id="8" w:name="_Toc461626765"/>
-      <w:bookmarkStart w:id="9" w:name="_Toc461628995"/>
-      <w:bookmarkStart w:id="10" w:name="_Toc461632037"/>
-      <w:bookmarkStart w:id="11" w:name="_Toc37538221"/>
+      <w:bookmarkStart w:id="9" w:name="_Toc461626765"/>
+      <w:bookmarkStart w:id="10" w:name="_Toc461628995"/>
+      <w:bookmarkStart w:id="11" w:name="_Toc461632037"/>
+      <w:bookmarkStart w:id="12" w:name="_Toc37538221"/>
       <w:r>
         <w:t>Document Change Control</w:t>
       </w:r>
-      <w:bookmarkEnd w:id="8"/>
       <w:bookmarkEnd w:id="9"/>
       <w:bookmarkEnd w:id="10"/>
       <w:bookmarkEnd w:id="11"/>
+      <w:bookmarkEnd w:id="12"/>
     </w:p>
     <w:tbl>
       <w:tblPr>
@@ -291,17 +305,17 @@
       <w:pPr>
         <w:pStyle w:val="DocControlHeading2"/>
       </w:pPr>
-      <w:bookmarkStart w:id="12" w:name="_Toc461626766"/>
-      <w:bookmarkStart w:id="13" w:name="_Toc461628996"/>
-      <w:bookmarkStart w:id="14" w:name="_Toc461632038"/>
-      <w:bookmarkStart w:id="15" w:name="_Toc37538222"/>
+      <w:bookmarkStart w:id="13" w:name="_Toc461626766"/>
+      <w:bookmarkStart w:id="14" w:name="_Toc461628996"/>
+      <w:bookmarkStart w:id="15" w:name="_Toc461632038"/>
+      <w:bookmarkStart w:id="16" w:name="_Toc37538222"/>
       <w:r>
         <w:t>Distribution List</w:t>
       </w:r>
-      <w:bookmarkEnd w:id="12"/>
       <w:bookmarkEnd w:id="13"/>
       <w:bookmarkEnd w:id="14"/>
       <w:bookmarkEnd w:id="15"/>
+      <w:bookmarkEnd w:id="16"/>
     </w:p>
     <w:p>
       <w:pPr>
@@ -391,17 +405,17 @@
       <w:pPr>
         <w:pStyle w:val="DocControlHeading2"/>
       </w:pPr>
-      <w:bookmarkStart w:id="16" w:name="_Toc461626767"/>
-      <w:bookmarkStart w:id="17" w:name="_Toc461628997"/>
-      <w:bookmarkStart w:id="18" w:name="_Toc461632039"/>
-      <w:bookmarkStart w:id="19" w:name="_Toc37538223"/>
+      <w:bookmarkStart w:id="17" w:name="_Toc461626767"/>
+      <w:bookmarkStart w:id="18" w:name="_Toc461628997"/>
+      <w:bookmarkStart w:id="19" w:name="_Toc461632039"/>
+      <w:bookmarkStart w:id="20" w:name="_Toc37538223"/>
       <w:r>
         <w:t>Change Summary</w:t>
       </w:r>
-      <w:bookmarkEnd w:id="16"/>
       <w:bookmarkEnd w:id="17"/>
       <w:bookmarkEnd w:id="18"/>
       <w:bookmarkEnd w:id="19"/>
+      <w:bookmarkEnd w:id="20"/>
     </w:p>
     <w:p>
       <w:pPr>
@@ -484,8 +498,16 @@
             <w:pPr>
               <w:jc w:val="center"/>
             </w:pPr>
+            <w:commentRangeStart w:id="21"/>
             <w:r>
               <w:t>Description</w:t>
+            </w:r>
+            <w:commentRangeEnd w:id="21"/>
+            <w:r>
+              <w:rPr>
+                <w:rStyle w:val="CommentReference"/>
+              </w:rPr>
+              <w:commentReference w:id="21"/>
             </w:r>
           </w:p>
         </w:tc>
@@ -709,8 +731,13 @@
       <w:pPr>
         <w:pStyle w:val="Paragraph"/>
       </w:pPr>
-      <w:r>
-        <w:t xml:space="preserve">Pfleeger, S.  </w:t>
+      <w:proofErr w:type="spellStart"/>
+      <w:r>
+        <w:t>Pfleeger</w:t>
+      </w:r>
+      <w:proofErr w:type="spellEnd"/>
+      <w:r>
+        <w:t xml:space="preserve">, S.  </w:t>
       </w:r>
       <w:r>
         <w:rPr>
@@ -3797,8 +3824,8 @@
     <w:p>
       <w:pPr>
         <w:sectPr>
-          <w:headerReference w:type="default" r:id="rId9"/>
-          <w:footerReference w:type="default" r:id="rId10"/>
+          <w:headerReference w:type="default" r:id="rId12"/>
+          <w:footerReference w:type="default" r:id="rId13"/>
           <w:pgSz w:w="12240" w:h="15840" w:code="1"/>
           <w:pgMar w:top="1440" w:right="1440" w:bottom="1440" w:left="1800" w:header="720" w:footer="720" w:gutter="0"/>
           <w:pgNumType w:fmt="lowerRoman"/>
@@ -3813,12 +3840,12 @@
       <w:pPr>
         <w:pStyle w:val="Heading1"/>
       </w:pPr>
-      <w:bookmarkStart w:id="20" w:name="_Toc37538224"/>
+      <w:bookmarkStart w:id="22" w:name="_Toc37538224"/>
       <w:r>
         <w:lastRenderedPageBreak/>
         <w:t>Introduction</w:t>
       </w:r>
-      <w:bookmarkEnd w:id="20"/>
+      <w:bookmarkEnd w:id="22"/>
     </w:p>
     <w:p/>
     <w:p>
@@ -3873,11 +3900,11 @@
       <w:pPr>
         <w:pStyle w:val="Heading2"/>
       </w:pPr>
-      <w:bookmarkStart w:id="21" w:name="_Toc37538225"/>
+      <w:bookmarkStart w:id="23" w:name="_Toc37538225"/>
       <w:r>
         <w:t>Purpose</w:t>
       </w:r>
-      <w:bookmarkEnd w:id="21"/>
+      <w:bookmarkEnd w:id="23"/>
     </w:p>
     <w:p/>
     <w:p>
@@ -3886,7 +3913,29 @@
           <w:sz w:val="22"/>
           <w:szCs w:val="22"/>
         </w:rPr>
-        <w:t>This test plan contains all the requirements needed to test the software, a test suite that covers all editing menu functionality, and documentation of all the steps to apply each test case. The purpose of this project is to provide a comprehensive test plan document. This document covers all the steps that needed to test each test case, elaborate on the purpose of each test case, and analyze the performance of the system after each test case.</w:t>
+        <w:t xml:space="preserve">This test plan contains all the requirements needed to test the software, a test suite that covers all editing menu functionality, and documentation of all the steps to apply each test case. The purpose of this project is to provide a comprehensive test plan document. This document covers all the </w:t>
+      </w:r>
+      <w:commentRangeStart w:id="24"/>
+      <w:r>
+        <w:rPr>
+          <w:sz w:val="22"/>
+          <w:szCs w:val="22"/>
+        </w:rPr>
+        <w:t xml:space="preserve">steps that </w:t>
+      </w:r>
+      <w:commentRangeEnd w:id="24"/>
+      <w:r>
+        <w:rPr>
+          <w:rStyle w:val="CommentReference"/>
+        </w:rPr>
+        <w:commentReference w:id="24"/>
+      </w:r>
+      <w:r>
+        <w:rPr>
+          <w:sz w:val="22"/>
+          <w:szCs w:val="22"/>
+        </w:rPr>
+        <w:t>needed to test each test case, elaborate on the purpose of each test case, and analyze the performance of the system after each test case.</w:t>
       </w:r>
     </w:p>
     <w:p/>
@@ -3894,11 +3943,11 @@
       <w:pPr>
         <w:pStyle w:val="Heading2"/>
       </w:pPr>
-      <w:bookmarkStart w:id="22" w:name="_Toc37538226"/>
+      <w:bookmarkStart w:id="25" w:name="_Toc37538226"/>
       <w:r>
         <w:t>Scope</w:t>
       </w:r>
-      <w:bookmarkEnd w:id="22"/>
+      <w:bookmarkEnd w:id="25"/>
     </w:p>
     <w:p>
       <w:pPr>
@@ -3967,9 +4016,17 @@
       <w:r>
         <w:t xml:space="preserve">team </w:t>
       </w:r>
+      <w:commentRangeStart w:id="26"/>
       <w:r>
         <w:t>members</w:t>
       </w:r>
+      <w:commentRangeEnd w:id="26"/>
+      <w:r>
+        <w:rPr>
+          <w:rStyle w:val="CommentReference"/>
+        </w:rPr>
+        <w:commentReference w:id="26"/>
+      </w:r>
       <w:r>
         <w:t>.</w:t>
       </w:r>
@@ -3979,18 +4036,31 @@
       <w:pPr>
         <w:pStyle w:val="Heading2"/>
       </w:pPr>
-      <w:bookmarkStart w:id="23" w:name="_Toc37538227"/>
+      <w:bookmarkStart w:id="27" w:name="_Toc37538227"/>
+      <w:commentRangeStart w:id="28"/>
       <w:r>
         <w:t>System Overview</w:t>
       </w:r>
-      <w:bookmarkEnd w:id="23"/>
+      <w:bookmarkEnd w:id="27"/>
+      <w:commentRangeEnd w:id="28"/>
+      <w:r>
+        <w:rPr>
+          <w:rStyle w:val="CommentReference"/>
+          <w:b w:val="0"/>
+        </w:rPr>
+        <w:commentReference w:id="28"/>
+      </w:r>
     </w:p>
     <w:p>
       <w:pPr>
         <w:spacing w:line="259" w:lineRule="auto"/>
       </w:pPr>
       <w:r>
-        <w:t>The system is a database editor that uses XML to store the data. This system is an interface for users</w:t>
+        <w:t xml:space="preserve">The system is a database editor that uses XML to store the data. </w:t>
+      </w:r>
+      <w:commentRangeStart w:id="29"/>
+      <w:r>
+        <w:t>This system is an interface for users</w:t>
       </w:r>
       <w:r>
         <w:t xml:space="preserve"> to manipulate the data in the database. User can add, remove, change, or search the data easier by using this sy</w:t>
@@ -4001,6 +4071,13 @@
       <w:r>
         <w:t xml:space="preserve">tem. </w:t>
       </w:r>
+      <w:commentRangeEnd w:id="29"/>
+      <w:r>
+        <w:rPr>
+          <w:rStyle w:val="CommentReference"/>
+        </w:rPr>
+        <w:commentReference w:id="29"/>
+      </w:r>
       <w:r>
         <w:t>When the user wants to start working with the editor, he/she must open a database edit window. This window displays the tables in a database. Initially, no database is loaded. There is a menu with File and Search. File has the options to open, close, and print tables. A user can open either a database description file or a data file. If a data file is opened, the corresponding database description is also opened. The database description window displays all the database tables. Selecting a table from this display opens the data table display in a new window</w:t>
       </w:r>
@@ -4017,11 +4094,11 @@
       <w:pPr>
         <w:pStyle w:val="Heading2"/>
       </w:pPr>
-      <w:bookmarkStart w:id="24" w:name="_Toc37538228"/>
+      <w:bookmarkStart w:id="30" w:name="_Toc37538228"/>
       <w:r>
         <w:t>Suspension and Exit Criteria</w:t>
       </w:r>
-      <w:bookmarkEnd w:id="24"/>
+      <w:bookmarkEnd w:id="30"/>
     </w:p>
     <w:p>
       <w:pPr>
@@ -4048,12 +4125,21 @@
       <w:pPr>
         <w:pStyle w:val="Heading2"/>
       </w:pPr>
-      <w:bookmarkStart w:id="25" w:name="_Toc37538229"/>
+      <w:bookmarkStart w:id="31" w:name="_Toc37538229"/>
+      <w:commentRangeStart w:id="32"/>
       <w:r>
         <w:lastRenderedPageBreak/>
         <w:t>Document Overview</w:t>
       </w:r>
-      <w:bookmarkEnd w:id="25"/>
+      <w:bookmarkEnd w:id="31"/>
+      <w:commentRangeEnd w:id="32"/>
+      <w:r>
+        <w:rPr>
+          <w:rStyle w:val="CommentReference"/>
+          <w:b w:val="0"/>
+        </w:rPr>
+        <w:commentReference w:id="32"/>
+      </w:r>
     </w:p>
     <w:p>
       <w:pPr>
@@ -4080,11 +4166,11 @@
       <w:pPr>
         <w:pStyle w:val="Heading2"/>
       </w:pPr>
-      <w:bookmarkStart w:id="26" w:name="_Toc37538230"/>
+      <w:bookmarkStart w:id="33" w:name="_Toc37538230"/>
       <w:r>
         <w:t>References</w:t>
       </w:r>
-      <w:bookmarkEnd w:id="26"/>
+      <w:bookmarkEnd w:id="33"/>
     </w:p>
     <w:p>
       <w:pPr>
@@ -4100,17 +4186,17 @@
         <w:pStyle w:val="Heading1"/>
         <w:pageBreakBefore w:val="0"/>
       </w:pPr>
-      <w:bookmarkStart w:id="27" w:name="_Toc227033591"/>
+      <w:bookmarkStart w:id="34" w:name="_Toc227033591"/>
       <w:r>
         <w:br w:type="page"/>
       </w:r>
-      <w:bookmarkStart w:id="28" w:name="_Toc37538231"/>
+      <w:bookmarkStart w:id="35" w:name="_Toc37538231"/>
       <w:r>
         <w:lastRenderedPageBreak/>
         <w:t>Test Items and Features</w:t>
       </w:r>
-      <w:bookmarkEnd w:id="27"/>
-      <w:bookmarkEnd w:id="28"/>
+      <w:bookmarkEnd w:id="34"/>
+      <w:bookmarkEnd w:id="35"/>
     </w:p>
     <w:p>
       <w:pPr>
@@ -4133,11 +4219,11 @@
       <w:pPr>
         <w:pStyle w:val="Heading2"/>
       </w:pPr>
-      <w:bookmarkStart w:id="29" w:name="_Toc37538232"/>
+      <w:bookmarkStart w:id="36" w:name="_Toc37538232"/>
       <w:r>
         <w:t>Undo</w:t>
       </w:r>
-      <w:bookmarkEnd w:id="29"/>
+      <w:bookmarkEnd w:id="36"/>
     </w:p>
     <w:p>
       <w:r>
@@ -4160,11 +4246,11 @@
       <w:pPr>
         <w:pStyle w:val="Heading2"/>
       </w:pPr>
-      <w:bookmarkStart w:id="30" w:name="_Toc37538233"/>
+      <w:bookmarkStart w:id="37" w:name="_Toc37538233"/>
       <w:r>
         <w:t>Copy Row</w:t>
       </w:r>
-      <w:bookmarkEnd w:id="30"/>
+      <w:bookmarkEnd w:id="37"/>
     </w:p>
     <w:p>
       <w:pPr>
@@ -4191,11 +4277,11 @@
       <w:pPr>
         <w:pStyle w:val="Heading2"/>
       </w:pPr>
-      <w:bookmarkStart w:id="31" w:name="_Toc37538234"/>
+      <w:bookmarkStart w:id="38" w:name="_Toc37538234"/>
       <w:r>
         <w:t>Paste Row</w:t>
       </w:r>
-      <w:bookmarkEnd w:id="31"/>
+      <w:bookmarkEnd w:id="38"/>
     </w:p>
     <w:p>
       <w:pPr>
@@ -4222,11 +4308,11 @@
       <w:pPr>
         <w:pStyle w:val="Heading2"/>
       </w:pPr>
-      <w:bookmarkStart w:id="32" w:name="_Toc37538235"/>
+      <w:bookmarkStart w:id="39" w:name="_Toc37538235"/>
       <w:r>
         <w:t>Insert Row</w:t>
       </w:r>
-      <w:bookmarkEnd w:id="32"/>
+      <w:bookmarkEnd w:id="39"/>
     </w:p>
     <w:p>
       <w:pPr>
@@ -4275,7 +4361,15 @@
         <w:t xml:space="preserve">a </w:t>
       </w:r>
       <w:r>
-        <w:t xml:space="preserve">pointer or press the shortcut (^i). </w:t>
+        <w:t>pointer or press the shortcut (^</w:t>
+      </w:r>
+      <w:proofErr w:type="spellStart"/>
+      <w:r>
+        <w:t>i</w:t>
+      </w:r>
+      <w:proofErr w:type="spellEnd"/>
+      <w:r>
+        <w:t xml:space="preserve">). </w:t>
       </w:r>
     </w:p>
     <w:p>
@@ -4287,11 +4381,11 @@
       <w:pPr>
         <w:pStyle w:val="Heading2"/>
       </w:pPr>
-      <w:bookmarkStart w:id="33" w:name="_Toc37538236"/>
+      <w:bookmarkStart w:id="40" w:name="_Toc37538236"/>
       <w:r>
         <w:t>Delete Row</w:t>
       </w:r>
-      <w:bookmarkEnd w:id="33"/>
+      <w:bookmarkEnd w:id="40"/>
     </w:p>
     <w:p>
       <w:pPr>
@@ -4323,11 +4417,11 @@
         <w:pStyle w:val="Heading2"/>
         <w:spacing w:line="259" w:lineRule="auto"/>
       </w:pPr>
-      <w:bookmarkStart w:id="34" w:name="_Toc37538237"/>
+      <w:bookmarkStart w:id="41" w:name="_Toc37538237"/>
       <w:r>
         <w:t>Search</w:t>
       </w:r>
-      <w:bookmarkEnd w:id="34"/>
+      <w:bookmarkEnd w:id="41"/>
     </w:p>
     <w:p>
       <w:pPr>
@@ -4358,11 +4452,11 @@
       <w:pPr>
         <w:pStyle w:val="Heading3"/>
       </w:pPr>
-      <w:bookmarkStart w:id="35" w:name="_Toc37538238"/>
+      <w:bookmarkStart w:id="42" w:name="_Toc37538238"/>
       <w:r>
         <w:t>Search and Replace Elements</w:t>
       </w:r>
-      <w:bookmarkEnd w:id="35"/>
+      <w:bookmarkEnd w:id="42"/>
     </w:p>
     <w:p>
       <w:r>
@@ -4370,26 +4464,42 @@
           <w:sz w:val="22"/>
           <w:szCs w:val="22"/>
         </w:rPr>
-        <w:t>Users can use the find function or they can use find and replace action. It helps the users to find specific data and replace the cell by another value. The ReplaceAll function is already implemented in the GUI. Thus, the users don’t need to replace the previous value by a new value one by one.</w:t>
-      </w:r>
-    </w:p>
-    <w:p>
-      <w:pPr>
+        <w:t xml:space="preserve">Users can use the find function or they can use find and replace action. It helps the users to find specific data and replace the cell by another value. The </w:t>
+      </w:r>
+      <w:proofErr w:type="spellStart"/>
+      <w:r>
         <w:rPr>
           <w:sz w:val="22"/>
           <w:szCs w:val="22"/>
         </w:rPr>
+        <w:t>ReplaceAll</w:t>
+      </w:r>
+      <w:proofErr w:type="spellEnd"/>
+      <w:r>
+        <w:rPr>
+          <w:sz w:val="22"/>
+          <w:szCs w:val="22"/>
+        </w:rPr>
+        <w:t xml:space="preserve"> function is already implemented in the GUI. Thus, the users don’t need to replace the previous value by a new value one by one.</w:t>
+      </w:r>
+    </w:p>
+    <w:p>
+      <w:pPr>
+        <w:rPr>
+          <w:sz w:val="22"/>
+          <w:szCs w:val="22"/>
+        </w:rPr>
       </w:pPr>
     </w:p>
     <w:p>
       <w:pPr>
         <w:pStyle w:val="Heading3"/>
       </w:pPr>
-      <w:bookmarkStart w:id="36" w:name="_Toc37538239"/>
+      <w:bookmarkStart w:id="43" w:name="_Toc37538239"/>
       <w:r>
         <w:t>Find Match Cases</w:t>
       </w:r>
-      <w:bookmarkEnd w:id="36"/>
+      <w:bookmarkEnd w:id="43"/>
     </w:p>
     <w:p>
       <w:r>
@@ -4412,11 +4522,11 @@
       <w:pPr>
         <w:pStyle w:val="Heading3"/>
       </w:pPr>
-      <w:bookmarkStart w:id="37" w:name="_Toc37538240"/>
+      <w:bookmarkStart w:id="44" w:name="_Toc37538240"/>
       <w:r>
         <w:t>Find Match Whole Words</w:t>
       </w:r>
-      <w:bookmarkEnd w:id="37"/>
+      <w:bookmarkEnd w:id="44"/>
     </w:p>
     <w:p>
       <w:pPr>
@@ -4443,12 +4553,12 @@
       <w:pPr>
         <w:pStyle w:val="Heading1"/>
       </w:pPr>
-      <w:bookmarkStart w:id="38" w:name="_Toc37538241"/>
+      <w:bookmarkStart w:id="45" w:name="_Toc37538241"/>
       <w:r>
         <w:lastRenderedPageBreak/>
         <w:t>Testing Approach</w:t>
       </w:r>
-      <w:bookmarkEnd w:id="38"/>
+      <w:bookmarkEnd w:id="45"/>
     </w:p>
     <w:p/>
     <w:p>
@@ -4457,7 +4567,29 @@
           <w:sz w:val="22"/>
           <w:szCs w:val="22"/>
         </w:rPr>
-        <w:t xml:space="preserve">In this test, we try to test the functionalities of the editing menu in the database editor software. The purpose of this testing is to check the functionality of the edit menu and find any possible scenarios that cause any error. We will use black-box testing as our approach. We do not have any access to the software codes, and this is the reason we chose black box testing. We will try different scenarios, inputs, and check the boundaries to be sure the edit menu works and all the functions inside the edit menu are working without any problem. We will categories the test cases by low, medium, and high critical condition. These labels help debuggers to address the problems based on the priority of fixing the issues.  </w:t>
+        <w:t xml:space="preserve">In this test, we try to test the functionalities of the editing menu in the database editor software. </w:t>
+      </w:r>
+      <w:commentRangeStart w:id="46"/>
+      <w:r>
+        <w:rPr>
+          <w:sz w:val="22"/>
+          <w:szCs w:val="22"/>
+        </w:rPr>
+        <w:t xml:space="preserve">The purpose of this testing is to check the functionality </w:t>
+      </w:r>
+      <w:commentRangeEnd w:id="46"/>
+      <w:r>
+        <w:rPr>
+          <w:rStyle w:val="CommentReference"/>
+        </w:rPr>
+        <w:commentReference w:id="46"/>
+      </w:r>
+      <w:r>
+        <w:rPr>
+          <w:sz w:val="22"/>
+          <w:szCs w:val="22"/>
+        </w:rPr>
+        <w:t xml:space="preserve">of the edit menu and find any possible scenarios that cause any error. We will use black-box testing as our approach. We do not have any access to the software codes, and this is the reason we chose black box testing. We will try different scenarios, inputs, and check the boundaries to be sure the edit menu works and all the functions inside the edit menu are working without any problem. We will categories the test cases by low, medium, and high critical condition. These labels help debuggers to address the problems based on the priority of fixing the issues.  </w:t>
       </w:r>
     </w:p>
     <w:p>
@@ -4483,11 +4615,11 @@
         <w:pStyle w:val="Caption"/>
         <w:keepNext/>
       </w:pPr>
-      <w:bookmarkStart w:id="39" w:name="_Ref234215049"/>
+      <w:bookmarkStart w:id="47" w:name="_Ref234215049"/>
       <w:r>
         <w:t>Table 1: Test Plan</w:t>
       </w:r>
-      <w:bookmarkEnd w:id="39"/>
+      <w:bookmarkEnd w:id="47"/>
     </w:p>
     <w:tbl>
       <w:tblPr>
@@ -4673,8 +4805,16 @@
             <w:pPr>
               <w:jc w:val="center"/>
             </w:pPr>
+            <w:commentRangeStart w:id="48"/>
             <w:r>
               <w:t>Test Case 1</w:t>
+            </w:r>
+            <w:commentRangeEnd w:id="48"/>
+            <w:r>
+              <w:rPr>
+                <w:rStyle w:val="CommentReference"/>
+              </w:rPr>
+              <w:commentReference w:id="48"/>
             </w:r>
           </w:p>
         </w:tc>
@@ -4735,8 +4875,16 @@
             <w:pPr>
               <w:jc w:val="center"/>
             </w:pPr>
+            <w:commentRangeStart w:id="49"/>
             <w:r>
               <w:t>Test Case 2</w:t>
+            </w:r>
+            <w:commentRangeEnd w:id="49"/>
+            <w:r>
+              <w:rPr>
+                <w:rStyle w:val="CommentReference"/>
+              </w:rPr>
+              <w:commentReference w:id="49"/>
             </w:r>
           </w:p>
         </w:tc>
@@ -5132,7 +5280,7 @@
       <w:pPr>
         <w:pStyle w:val="Heading1"/>
       </w:pPr>
-      <w:bookmarkStart w:id="40" w:name="_Toc37538242"/>
+      <w:bookmarkStart w:id="50" w:name="_Toc37538242"/>
       <w:r>
         <w:lastRenderedPageBreak/>
         <w:t xml:space="preserve">Test </w:t>
@@ -5140,7 +5288,7 @@
       <w:r>
         <w:t>Edit Menu Functions</w:t>
       </w:r>
-      <w:bookmarkEnd w:id="40"/>
+      <w:bookmarkEnd w:id="50"/>
     </w:p>
     <w:p>
       <w:r>
@@ -5155,11 +5303,11 @@
       <w:pPr>
         <w:pStyle w:val="Heading2"/>
       </w:pPr>
-      <w:bookmarkStart w:id="41" w:name="_Toc37538243"/>
+      <w:bookmarkStart w:id="51" w:name="_Toc37538243"/>
       <w:r>
         <w:t>Requirements</w:t>
       </w:r>
-      <w:bookmarkEnd w:id="41"/>
+      <w:bookmarkEnd w:id="51"/>
     </w:p>
     <w:p>
       <w:r>
@@ -5259,14 +5407,14 @@
       <w:pPr>
         <w:pStyle w:val="Heading2"/>
       </w:pPr>
-      <w:bookmarkStart w:id="42" w:name="_Toc37538244"/>
+      <w:bookmarkStart w:id="52" w:name="_Toc37538244"/>
       <w:r>
         <w:t xml:space="preserve">Test </w:t>
       </w:r>
       <w:r>
         <w:t>Case 1</w:t>
       </w:r>
-      <w:bookmarkEnd w:id="42"/>
+      <w:bookmarkEnd w:id="52"/>
     </w:p>
     <w:p/>
     <w:p>
@@ -5320,8 +5468,8 @@
     <w:p>
       <w:pPr>
         <w:sectPr>
-          <w:headerReference w:type="default" r:id="rId11"/>
-          <w:footerReference w:type="default" r:id="rId12"/>
+          <w:headerReference w:type="default" r:id="rId14"/>
+          <w:footerReference w:type="default" r:id="rId15"/>
           <w:pgSz w:w="12240" w:h="15840" w:code="1"/>
           <w:pgMar w:top="1440" w:right="1440" w:bottom="1440" w:left="1800" w:header="720" w:footer="720" w:gutter="0"/>
           <w:pgNumType w:start="1"/>
@@ -5377,11 +5525,19 @@
             <w:r>
               <w:t xml:space="preserve">Test No.: </w:t>
             </w:r>
+            <w:commentRangeStart w:id="53"/>
             <w:r>
               <w:t>1</w:t>
             </w:r>
             <w:r>
               <w:t>_1</w:t>
+            </w:r>
+            <w:commentRangeEnd w:id="53"/>
+            <w:r>
+              <w:rPr>
+                <w:rStyle w:val="CommentReference"/>
+              </w:rPr>
+              <w:commentReference w:id="53"/>
             </w:r>
           </w:p>
         </w:tc>
@@ -5436,7 +5592,11 @@
           </w:tcPr>
           <w:p>
             <w:r>
-              <w:t xml:space="preserve">Testing approach: </w:t>
+              <w:t>Testing approach</w:t>
+            </w:r>
+            <w:commentRangeStart w:id="54"/>
+            <w:r>
+              <w:t xml:space="preserve">: </w:t>
             </w:r>
             <w:r>
               <w:t xml:space="preserve">To apply </w:t>
@@ -5444,8 +5604,16 @@
             <w:r>
               <w:t>this test please follow steps below.</w:t>
             </w:r>
-          </w:p>
-          <w:p>
+            <w:commentRangeEnd w:id="54"/>
+            <w:r>
+              <w:rPr>
+                <w:rStyle w:val="CommentReference"/>
+              </w:rPr>
+              <w:commentReference w:id="54"/>
+            </w:r>
+          </w:p>
+          <w:p>
+            <w:commentRangeStart w:id="55"/>
             <w:r>
               <w:t>Run the program</w:t>
             </w:r>
@@ -5479,6 +5647,13 @@
             </w:r>
             <w:r>
               <w:t>w in the previous location that it was.</w:t>
+            </w:r>
+            <w:commentRangeEnd w:id="55"/>
+            <w:r>
+              <w:rPr>
+                <w:rStyle w:val="CommentReference"/>
+              </w:rPr>
+              <w:commentReference w:id="55"/>
             </w:r>
           </w:p>
           <w:p/>
@@ -5631,6 +5806,7 @@
             <w:r>
               <w:t>-</w:t>
             </w:r>
+            <w:commentRangeStart w:id="56"/>
             <w:r>
               <w:t>Run the program</w:t>
             </w:r>
@@ -5638,6 +5814,13 @@
           <w:p>
             <w:r>
               <w:t>Click Open from File menu</w:t>
+            </w:r>
+            <w:commentRangeEnd w:id="56"/>
+            <w:r>
+              <w:rPr>
+                <w:rStyle w:val="CommentReference"/>
+              </w:rPr>
+              <w:commentReference w:id="56"/>
             </w:r>
           </w:p>
           <w:p>
@@ -5873,7 +6056,8 @@
         <w:pStyle w:val="Heading2"/>
         <w:spacing w:line="259" w:lineRule="auto"/>
       </w:pPr>
-      <w:bookmarkStart w:id="43" w:name="_Toc37538245"/>
+      <w:bookmarkStart w:id="57" w:name="_Toc37538245"/>
+      <w:commentRangeStart w:id="58"/>
       <w:r>
         <w:t xml:space="preserve">Test </w:t>
       </w:r>
@@ -5883,7 +6067,15 @@
       <w:r>
         <w:t xml:space="preserve"> and Test Case 3</w:t>
       </w:r>
-      <w:bookmarkEnd w:id="43"/>
+      <w:bookmarkEnd w:id="57"/>
+      <w:commentRangeEnd w:id="58"/>
+      <w:r>
+        <w:rPr>
+          <w:rStyle w:val="CommentReference"/>
+          <w:b w:val="0"/>
+        </w:rPr>
+        <w:commentReference w:id="58"/>
+      </w:r>
     </w:p>
     <w:p/>
     <w:p>
@@ -6042,6 +6234,7 @@
             <w:tcW w:w="996" w:type="dxa"/>
           </w:tcPr>
           <w:p>
+            <w:commentRangeStart w:id="59"/>
             <w:r>
               <w:lastRenderedPageBreak/>
               <w:t>STEP</w:t>
@@ -6171,10 +6364,17 @@
               <w:spacing w:line="259" w:lineRule="auto"/>
             </w:pPr>
           </w:p>
-          <w:p>
-            <w:pPr>
-              <w:spacing w:line="259" w:lineRule="auto"/>
-            </w:pPr>
+          <w:commentRangeEnd w:id="59"/>
+          <w:p>
+            <w:pPr>
+              <w:spacing w:line="259" w:lineRule="auto"/>
+            </w:pPr>
+            <w:r>
+              <w:rPr>
+                <w:rStyle w:val="CommentReference"/>
+              </w:rPr>
+              <w:commentReference w:id="59"/>
+            </w:r>
           </w:p>
           <w:p>
             <w:pPr>
@@ -6233,6 +6433,7 @@
             <w:pPr>
               <w:spacing w:line="259" w:lineRule="auto"/>
             </w:pPr>
+            <w:commentRangeStart w:id="60"/>
             <w:r>
               <w:t xml:space="preserve">-In the new windows, from Edit menu choose </w:t>
             </w:r>
@@ -6242,11 +6443,19 @@
             <w:r>
               <w:t xml:space="preserve"> Row. </w:t>
             </w:r>
-          </w:p>
-          <w:p>
-            <w:pPr>
-              <w:spacing w:line="259" w:lineRule="auto"/>
-            </w:pPr>
+            <w:commentRangeEnd w:id="60"/>
+            <w:r>
+              <w:rPr>
+                <w:rStyle w:val="CommentReference"/>
+              </w:rPr>
+              <w:commentReference w:id="60"/>
+            </w:r>
+          </w:p>
+          <w:p>
+            <w:pPr>
+              <w:spacing w:line="259" w:lineRule="auto"/>
+            </w:pPr>
+            <w:commentRangeStart w:id="61"/>
             <w:r>
               <w:t>-</w:t>
             </w:r>
@@ -6261,6 +6470,13 @@
             </w:r>
             <w:r>
               <w:t>This action in the next test.</w:t>
+            </w:r>
+            <w:commentRangeEnd w:id="61"/>
+            <w:r>
+              <w:rPr>
+                <w:rStyle w:val="CommentReference"/>
+              </w:rPr>
+              <w:commentReference w:id="61"/>
             </w:r>
           </w:p>
           <w:p>
@@ -6517,7 +6733,7 @@
         <w:pStyle w:val="Heading2"/>
         <w:spacing w:line="259" w:lineRule="auto"/>
       </w:pPr>
-      <w:bookmarkStart w:id="44" w:name="_Toc37538246"/>
+      <w:bookmarkStart w:id="62" w:name="_Toc37538246"/>
       <w:r>
         <w:t xml:space="preserve">Test </w:t>
       </w:r>
@@ -6527,7 +6743,7 @@
       <w:r>
         <w:t>4</w:t>
       </w:r>
-      <w:bookmarkEnd w:id="44"/>
+      <w:bookmarkEnd w:id="62"/>
     </w:p>
     <w:p/>
     <w:p>
@@ -6684,10 +6900,7 @@
               <w:t xml:space="preserve">ese changes, save the table and load it again to be sure </w:t>
             </w:r>
             <w:r>
-              <w:t>any</w:t>
-            </w:r>
-            <w:r>
-              <w:t>changes</w:t>
+              <w:t>any changes</w:t>
             </w:r>
             <w:r>
               <w:t xml:space="preserve"> you did,</w:t>
@@ -6927,7 +7140,11 @@
               <w:t xml:space="preserve">Insert </w:t>
             </w:r>
             <w:r>
-              <w:t xml:space="preserve">Row. Be sure you </w:t>
+              <w:t>Row</w:t>
+            </w:r>
+            <w:commentRangeStart w:id="63"/>
+            <w:r>
+              <w:t xml:space="preserve">. Be sure you </w:t>
             </w:r>
             <w:r>
               <w:t>already added a new</w:t>
@@ -6936,7 +7153,17 @@
               <w:t xml:space="preserve"> row. </w:t>
             </w:r>
             <w:r>
-              <w:t>Add some data in the row. Then, save the table</w:t>
+              <w:t>Add some data in the row.</w:t>
+            </w:r>
+            <w:commentRangeEnd w:id="63"/>
+            <w:r>
+              <w:rPr>
+                <w:rStyle w:val="CommentReference"/>
+              </w:rPr>
+              <w:commentReference w:id="63"/>
+            </w:r>
+            <w:r>
+              <w:t xml:space="preserve"> Then, save the table</w:t>
             </w:r>
           </w:p>
           <w:p>
@@ -6953,8 +7180,16 @@
             </w:r>
           </w:p>
           <w:p>
+            <w:commentRangeStart w:id="64"/>
             <w:r>
               <w:t>-Use shortcut to add a new row, add some content there, then store the table. Try to load the table and check if the row is there or not</w:t>
+            </w:r>
+            <w:commentRangeEnd w:id="64"/>
+            <w:r>
+              <w:rPr>
+                <w:rStyle w:val="CommentReference"/>
+              </w:rPr>
+              <w:commentReference w:id="64"/>
             </w:r>
           </w:p>
           <w:p/>
@@ -7143,14 +7378,14 @@
       <w:pPr>
         <w:pStyle w:val="Heading2"/>
       </w:pPr>
-      <w:bookmarkStart w:id="45" w:name="_Toc37538247"/>
+      <w:bookmarkStart w:id="65" w:name="_Toc37538247"/>
       <w:r>
         <w:t xml:space="preserve">Test </w:t>
       </w:r>
       <w:r>
         <w:t>Case 5</w:t>
       </w:r>
-      <w:bookmarkEnd w:id="45"/>
+      <w:bookmarkEnd w:id="65"/>
     </w:p>
     <w:p/>
     <w:p>
@@ -7619,14 +7854,14 @@
       <w:pPr>
         <w:pStyle w:val="Heading2"/>
       </w:pPr>
-      <w:bookmarkStart w:id="46" w:name="_Toc37538248"/>
+      <w:bookmarkStart w:id="66" w:name="_Toc37538248"/>
       <w:r>
         <w:t xml:space="preserve">Test </w:t>
       </w:r>
       <w:r>
         <w:t>Case 6</w:t>
       </w:r>
-      <w:bookmarkEnd w:id="46"/>
+      <w:bookmarkEnd w:id="66"/>
     </w:p>
     <w:p/>
     <w:p>
@@ -8009,6 +8244,7 @@
             <w:r>
               <w:t>“</w:t>
             </w:r>
+            <w:proofErr w:type="spellStart"/>
             <w:r>
               <w:rPr>
                 <w:rFonts w:ascii="Consolas" w:eastAsia="Consolas" w:hAnsi="Consolas" w:cs="Consolas"/>
@@ -8016,106 +8252,9 @@
                 <w:sz w:val="19"/>
                 <w:szCs w:val="19"/>
               </w:rPr>
-              <w:t>Bj��rk����oacute�”, “ “</w:t>
-            </w:r>
-          </w:p>
-          <w:p>
-            <w:pPr>
-              <w:spacing w:line="259" w:lineRule="auto"/>
-            </w:pPr>
-            <w:r>
-              <w:t>-</w:t>
-            </w:r>
-            <w:r>
-              <w:t>Click the Find button and repeat it to move all possible values</w:t>
-            </w:r>
-          </w:p>
-        </w:tc>
-        <w:tc>
-          <w:tcPr>
-            <w:tcW w:w="1753" w:type="dxa"/>
-            <w:gridSpan w:val="3"/>
-          </w:tcPr>
-          <w:p>
-            <w:r>
-              <w:t>PURPOSE</w:t>
-            </w:r>
-          </w:p>
-          <w:p/>
-          <w:p/>
-          <w:p>
-            <w:r>
-              <w:t>Navigate program to reach a data base.</w:t>
-            </w:r>
-          </w:p>
-          <w:p/>
-          <w:p/>
-          <w:p/>
-          <w:p>
-            <w:r>
-              <w:t>Simulate an action</w:t>
-            </w:r>
-          </w:p>
-          <w:p/>
-          <w:p/>
-          <w:p>
-            <w:r>
-              <w:t>Search for three different values</w:t>
-            </w:r>
-          </w:p>
-          <w:p/>
-          <w:p/>
-          <w:p>
-            <w:pPr>
-              <w:spacing w:line="259" w:lineRule="auto"/>
-            </w:pPr>
-            <w:r>
-              <w:t>Call the function a few times to highlight all possible values</w:t>
-            </w:r>
-          </w:p>
-        </w:tc>
-        <w:tc>
-          <w:tcPr>
-            <w:tcW w:w="2161" w:type="dxa"/>
-          </w:tcPr>
-          <w:p>
-            <w:r>
-              <w:t>EXEPCTED RESULTS</w:t>
-            </w:r>
-          </w:p>
-          <w:p/>
-          <w:p>
-            <w:pPr>
-              <w:spacing w:line="259" w:lineRule="auto"/>
-            </w:pPr>
-            <w:r>
-              <w:t xml:space="preserve">The expected result in this test is to </w:t>
-            </w:r>
-            <w:r>
-              <w:t>fi</w:t>
-            </w:r>
-            <w:r>
-              <w:t xml:space="preserve">nd </w:t>
-            </w:r>
-            <w:r>
-              <w:t>search values in the table. It must be robust by type of the inputs. It must accept and search for ascii or non ascii values</w:t>
-            </w:r>
-          </w:p>
-        </w:tc>
-        <w:tc>
-          <w:tcPr>
-            <w:tcW w:w="1811" w:type="dxa"/>
-          </w:tcPr>
-          <w:p>
-            <w:r>
-              <w:t>COMMENTS</w:t>
-            </w:r>
-          </w:p>
-          <w:p/>
-          <w:p>
-            <w:r>
-              <w:t>Be sure before searching for “</w:t>
-            </w:r>
+              <w:t>Bj</w:t>
+            </w:r>
+            <w:proofErr w:type="spellEnd"/>
             <w:r>
               <w:rPr>
                 <w:rFonts w:ascii="Consolas" w:eastAsia="Consolas" w:hAnsi="Consolas" w:cs="Consolas"/>
@@ -8123,7 +8262,215 @@
                 <w:sz w:val="19"/>
                 <w:szCs w:val="19"/>
               </w:rPr>
-              <w:t>Bj��rk����oacute�”,</w:t>
+              <w:t>��</w:t>
+            </w:r>
+            <w:proofErr w:type="spellStart"/>
+            <w:r>
+              <w:rPr>
+                <w:rFonts w:ascii="Consolas" w:eastAsia="Consolas" w:hAnsi="Consolas" w:cs="Consolas"/>
+                <w:color w:val="242729"/>
+                <w:sz w:val="19"/>
+                <w:szCs w:val="19"/>
+              </w:rPr>
+              <w:t>rk</w:t>
+            </w:r>
+            <w:proofErr w:type="spellEnd"/>
+            <w:r>
+              <w:rPr>
+                <w:rFonts w:ascii="Consolas" w:eastAsia="Consolas" w:hAnsi="Consolas" w:cs="Consolas"/>
+                <w:color w:val="242729"/>
+                <w:sz w:val="19"/>
+                <w:szCs w:val="19"/>
+              </w:rPr>
+              <w:t>����</w:t>
+            </w:r>
+            <w:proofErr w:type="spellStart"/>
+            <w:r>
+              <w:rPr>
+                <w:rFonts w:ascii="Consolas" w:eastAsia="Consolas" w:hAnsi="Consolas" w:cs="Consolas"/>
+                <w:color w:val="242729"/>
+                <w:sz w:val="19"/>
+                <w:szCs w:val="19"/>
+              </w:rPr>
+              <w:t>oacute</w:t>
+            </w:r>
+            <w:proofErr w:type="spellEnd"/>
+            <w:r>
+              <w:rPr>
+                <w:rFonts w:ascii="Consolas" w:eastAsia="Consolas" w:hAnsi="Consolas" w:cs="Consolas"/>
+                <w:color w:val="242729"/>
+                <w:sz w:val="19"/>
+                <w:szCs w:val="19"/>
+              </w:rPr>
+              <w:t>�”, “ “</w:t>
+            </w:r>
+          </w:p>
+          <w:p>
+            <w:pPr>
+              <w:spacing w:line="259" w:lineRule="auto"/>
+            </w:pPr>
+            <w:r>
+              <w:t>-</w:t>
+            </w:r>
+            <w:r>
+              <w:t>Click the Find button and repeat it to move all possible values</w:t>
+            </w:r>
+            <w:bookmarkStart w:id="67" w:name="_GoBack"/>
+            <w:bookmarkEnd w:id="67"/>
+          </w:p>
+        </w:tc>
+        <w:tc>
+          <w:tcPr>
+            <w:tcW w:w="1753" w:type="dxa"/>
+            <w:gridSpan w:val="3"/>
+          </w:tcPr>
+          <w:p>
+            <w:r>
+              <w:t>PURPOSE</w:t>
+            </w:r>
+          </w:p>
+          <w:p/>
+          <w:p/>
+          <w:p>
+            <w:r>
+              <w:t>Navigate program to reach a data base.</w:t>
+            </w:r>
+          </w:p>
+          <w:p/>
+          <w:p/>
+          <w:p/>
+          <w:p>
+            <w:r>
+              <w:t>Simulate an action</w:t>
+            </w:r>
+          </w:p>
+          <w:p/>
+          <w:p/>
+          <w:p>
+            <w:r>
+              <w:t>Search for three different values</w:t>
+            </w:r>
+          </w:p>
+          <w:p/>
+          <w:p/>
+          <w:p>
+            <w:pPr>
+              <w:spacing w:line="259" w:lineRule="auto"/>
+            </w:pPr>
+            <w:r>
+              <w:t>Call the function a few times to highlight all possible values</w:t>
+            </w:r>
+          </w:p>
+        </w:tc>
+        <w:tc>
+          <w:tcPr>
+            <w:tcW w:w="2161" w:type="dxa"/>
+          </w:tcPr>
+          <w:p>
+            <w:r>
+              <w:t>EXEPCTED RESULTS</w:t>
+            </w:r>
+          </w:p>
+          <w:p/>
+          <w:p>
+            <w:pPr>
+              <w:spacing w:line="259" w:lineRule="auto"/>
+            </w:pPr>
+            <w:commentRangeStart w:id="68"/>
+            <w:r>
+              <w:t xml:space="preserve">The expected result in this test is to </w:t>
+            </w:r>
+            <w:r>
+              <w:t>fi</w:t>
+            </w:r>
+            <w:r>
+              <w:t xml:space="preserve">nd </w:t>
+            </w:r>
+            <w:r>
+              <w:t>search values in the table. It must be robust by type of the inputs. It must accept and search for ascii or non ascii values</w:t>
+            </w:r>
+            <w:commentRangeEnd w:id="68"/>
+            <w:r>
+              <w:rPr>
+                <w:rStyle w:val="CommentReference"/>
+              </w:rPr>
+              <w:commentReference w:id="68"/>
+            </w:r>
+          </w:p>
+        </w:tc>
+        <w:tc>
+          <w:tcPr>
+            <w:tcW w:w="1811" w:type="dxa"/>
+          </w:tcPr>
+          <w:p>
+            <w:r>
+              <w:t>COMMENTS</w:t>
+            </w:r>
+          </w:p>
+          <w:p/>
+          <w:p>
+            <w:r>
+              <w:t>Be sure before searching for “</w:t>
+            </w:r>
+            <w:proofErr w:type="spellStart"/>
+            <w:r>
+              <w:rPr>
+                <w:rFonts w:ascii="Consolas" w:eastAsia="Consolas" w:hAnsi="Consolas" w:cs="Consolas"/>
+                <w:color w:val="242729"/>
+                <w:sz w:val="19"/>
+                <w:szCs w:val="19"/>
+              </w:rPr>
+              <w:t>Bj</w:t>
+            </w:r>
+            <w:proofErr w:type="spellEnd"/>
+            <w:r>
+              <w:rPr>
+                <w:rFonts w:ascii="Consolas" w:eastAsia="Consolas" w:hAnsi="Consolas" w:cs="Consolas"/>
+                <w:color w:val="242729"/>
+                <w:sz w:val="19"/>
+                <w:szCs w:val="19"/>
+              </w:rPr>
+              <w:t>��</w:t>
+            </w:r>
+            <w:proofErr w:type="spellStart"/>
+            <w:r>
+              <w:rPr>
+                <w:rFonts w:ascii="Consolas" w:eastAsia="Consolas" w:hAnsi="Consolas" w:cs="Consolas"/>
+                <w:color w:val="242729"/>
+                <w:sz w:val="19"/>
+                <w:szCs w:val="19"/>
+              </w:rPr>
+              <w:t>rk</w:t>
+            </w:r>
+            <w:proofErr w:type="spellEnd"/>
+            <w:r>
+              <w:rPr>
+                <w:rFonts w:ascii="Consolas" w:eastAsia="Consolas" w:hAnsi="Consolas" w:cs="Consolas"/>
+                <w:color w:val="242729"/>
+                <w:sz w:val="19"/>
+                <w:szCs w:val="19"/>
+              </w:rPr>
+              <w:t>����</w:t>
+            </w:r>
+            <w:proofErr w:type="spellStart"/>
+            <w:r>
+              <w:rPr>
+                <w:rFonts w:ascii="Consolas" w:eastAsia="Consolas" w:hAnsi="Consolas" w:cs="Consolas"/>
+                <w:color w:val="242729"/>
+                <w:sz w:val="19"/>
+                <w:szCs w:val="19"/>
+              </w:rPr>
+              <w:t>oacute</w:t>
+            </w:r>
+            <w:proofErr w:type="spellEnd"/>
+            <w:r>
+              <w:rPr>
+                <w:rFonts w:ascii="Consolas" w:eastAsia="Consolas" w:hAnsi="Consolas" w:cs="Consolas"/>
+                <w:color w:val="242729"/>
+                <w:sz w:val="19"/>
+                <w:szCs w:val="19"/>
+              </w:rPr>
+              <w:t>�”,</w:t>
             </w:r>
             <w:r>
               <w:t xml:space="preserve"> you already added it in the file. </w:t>
@@ -8216,14 +8563,14 @@
       <w:pPr>
         <w:pStyle w:val="Heading2"/>
       </w:pPr>
-      <w:bookmarkStart w:id="47" w:name="_Toc37538249"/>
+      <w:bookmarkStart w:id="69" w:name="_Toc37538249"/>
       <w:r>
         <w:t xml:space="preserve">Test </w:t>
       </w:r>
       <w:r>
         <w:t>Case 7</w:t>
       </w:r>
-      <w:bookmarkEnd w:id="47"/>
+      <w:bookmarkEnd w:id="69"/>
     </w:p>
     <w:p/>
     <w:p>
@@ -8706,7 +9053,15 @@
               <w:spacing w:line="259" w:lineRule="auto"/>
             </w:pPr>
             <w:r>
-              <w:t>We could test the functionality of the repalcement by the same software, but</w:t>
+              <w:t xml:space="preserve">We could test the functionality of the </w:t>
+            </w:r>
+            <w:proofErr w:type="spellStart"/>
+            <w:r>
+              <w:t>repalcement</w:t>
+            </w:r>
+            <w:proofErr w:type="spellEnd"/>
+            <w:r>
+              <w:t xml:space="preserve"> by the same software, but</w:t>
             </w:r>
             <w:r>
               <w:t xml:space="preserve"> </w:t>
@@ -8835,12 +9190,12 @@
       <w:pPr>
         <w:pStyle w:val="Heading1"/>
       </w:pPr>
-      <w:bookmarkStart w:id="48" w:name="_Toc37538250"/>
+      <w:bookmarkStart w:id="70" w:name="_Toc37538250"/>
       <w:r>
         <w:lastRenderedPageBreak/>
         <w:t>Test Schedule</w:t>
       </w:r>
-      <w:bookmarkEnd w:id="48"/>
+      <w:bookmarkEnd w:id="70"/>
     </w:p>
     <w:p/>
     <w:p/>
@@ -9232,14 +9587,14 @@
       <w:pPr>
         <w:pStyle w:val="Heading1"/>
       </w:pPr>
-      <w:bookmarkStart w:id="49" w:name="_Toc227033596"/>
-      <w:bookmarkStart w:id="50" w:name="_Toc37538251"/>
+      <w:bookmarkStart w:id="71" w:name="_Toc227033596"/>
+      <w:bookmarkStart w:id="72" w:name="_Toc37538251"/>
       <w:r>
         <w:lastRenderedPageBreak/>
         <w:t>Appendix</w:t>
       </w:r>
-      <w:bookmarkEnd w:id="49"/>
-      <w:bookmarkEnd w:id="50"/>
+      <w:bookmarkEnd w:id="71"/>
+      <w:bookmarkEnd w:id="72"/>
     </w:p>
     <w:p>
       <w:r>
@@ -9265,6 +9620,563 @@
     </w:sectPr>
   </w:body>
 </w:document>
+</file>
+
+<file path=word/comments.xml><?xml version="1.0" encoding="utf-8"?>
+<w:comments xmlns:wpc="http://schemas.microsoft.com/office/word/2010/wordprocessingCanvas" xmlns:cx="http://schemas.microsoft.com/office/drawing/2014/chartex" xmlns:cx1="http://schemas.microsoft.com/office/drawing/2015/9/8/chartex" xmlns:cx2="http://schemas.microsoft.com/office/drawing/2015/10/21/chartex" xmlns:cx3="http://schemas.microsoft.com/office/drawing/2016/5/9/chartex" xmlns:cx4="http://schemas.microsoft.com/office/drawing/2016/5/10/chartex" xmlns:cx5="http://schemas.microsoft.com/office/drawing/2016/5/11/chartex" xmlns:cx6="http://schemas.microsoft.com/office/drawing/2016/5/12/chartex" xmlns:cx7="http://schemas.microsoft.com/office/drawing/2016/5/13/chartex" xmlns:cx8="http://schemas.microsoft.com/office/drawing/2016/5/14/chartex" xmlns:mc="http://schemas.openxmlformats.org/markup-compatibility/2006" xmlns:aink="http://schemas.microsoft.com/office/drawing/2016/ink" xmlns:am3d="http://schemas.microsoft.com/office/drawing/2017/model3d" xmlns:o="urn:schemas-microsoft-com:office:office" xmlns:r="http://schemas.openxmlformats.org/officeDocument/2006/relationships" xmlns:m="http://schemas.openxmlformats.org/officeDocument/2006/math" xmlns:v="urn:schemas-microsoft-com:vml" xmlns:wp14="http://schemas.microsoft.com/office/word/2010/wordprocessingDrawing" xmlns:wp="http://schemas.openxmlformats.org/drawingml/2006/wordprocessingDrawing" xmlns:w10="urn:schemas-microsoft-com:office:word" xmlns:w="http://schemas.openxmlformats.org/wordprocessingml/2006/main" xmlns:w14="http://schemas.microsoft.com/office/word/2010/wordml" xmlns:w15="http://schemas.microsoft.com/office/word/2012/wordml" xmlns:w16cid="http://schemas.microsoft.com/office/word/2016/wordml/cid" xmlns:w16se="http://schemas.microsoft.com/office/word/2015/wordml/symex" xmlns:wpg="http://schemas.microsoft.com/office/word/2010/wordprocessingGroup" xmlns:wpi="http://schemas.microsoft.com/office/word/2010/wordprocessingInk" xmlns:wne="http://schemas.microsoft.com/office/word/2006/wordml" xmlns:wps="http://schemas.microsoft.com/office/word/2010/wordprocessingShape" mc:Ignorable="w14 w15 w16se w16cid wp14">
+  <w:comment w:id="8" w:author="Briana Sanchez" w:date="2020-04-12T21:44:00Z" w:initials="BS">
+    <w:p>
+      <w:pPr>
+        <w:pStyle w:val="CommentText"/>
+      </w:pPr>
+      <w:r>
+        <w:rPr>
+          <w:rStyle w:val="CommentReference"/>
+        </w:rPr>
+        <w:annotationRef/>
+      </w:r>
+      <w:r>
+        <w:t>Don’t forget header, and footer section.</w:t>
+      </w:r>
+    </w:p>
+    <w:p>
+      <w:pPr>
+        <w:pStyle w:val="CommentText"/>
+      </w:pPr>
+    </w:p>
+  </w:comment>
+  <w:comment w:id="21" w:author="Briana Sanchez" w:date="2020-04-12T21:37:00Z" w:initials="BS">
+    <w:p>
+      <w:pPr>
+        <w:pStyle w:val="CommentText"/>
+      </w:pPr>
+      <w:r>
+        <w:rPr>
+          <w:rStyle w:val="CommentReference"/>
+        </w:rPr>
+        <w:annotationRef/>
+      </w:r>
+      <w:r>
+        <w:t>Don’t forget to update table.</w:t>
+      </w:r>
+    </w:p>
+  </w:comment>
+  <w:comment w:id="24" w:author="Briana Sanchez" w:date="2020-04-12T21:39:00Z" w:initials="BS">
+    <w:p>
+      <w:pPr>
+        <w:pStyle w:val="CommentText"/>
+      </w:pPr>
+      <w:r>
+        <w:rPr>
+          <w:rStyle w:val="CommentReference"/>
+        </w:rPr>
+        <w:annotationRef/>
+      </w:r>
+      <w:r>
+        <w:t>Steps that is* needed</w:t>
+      </w:r>
+    </w:p>
+  </w:comment>
+  <w:comment w:id="26" w:author="Briana Sanchez" w:date="2020-04-12T21:39:00Z" w:initials="BS">
+    <w:p>
+      <w:pPr>
+        <w:pStyle w:val="CommentText"/>
+      </w:pPr>
+      <w:r>
+        <w:rPr>
+          <w:rStyle w:val="CommentReference"/>
+        </w:rPr>
+        <w:annotationRef/>
+      </w:r>
+      <w:r>
+        <w:t xml:space="preserve">In my opinion, this section should cover what scope of the system does this test plan involve. For example, Group 4 scope would be to focus on compare file to other version and check for duplicate rows. </w:t>
+      </w:r>
+    </w:p>
+    <w:p>
+      <w:pPr>
+        <w:pStyle w:val="CommentText"/>
+      </w:pPr>
+    </w:p>
+  </w:comment>
+  <w:comment w:id="28" w:author="Briana Sanchez" w:date="2020-04-12T21:42:00Z" w:initials="BS">
+    <w:p>
+      <w:pPr>
+        <w:pStyle w:val="CommentText"/>
+      </w:pPr>
+      <w:r>
+        <w:rPr>
+          <w:rStyle w:val="CommentReference"/>
+        </w:rPr>
+        <w:annotationRef/>
+      </w:r>
+      <w:r>
+        <w:t>I believe that this section should entail a summary of what the system does. It sounds like a step to step description of how to use the system.</w:t>
+      </w:r>
+    </w:p>
+  </w:comment>
+  <w:comment w:id="29" w:author="Briana Sanchez" w:date="2020-04-12T21:41:00Z" w:initials="BS">
+    <w:p>
+      <w:pPr>
+        <w:pStyle w:val="CommentText"/>
+      </w:pPr>
+      <w:r>
+        <w:rPr>
+          <w:rStyle w:val="CommentReference"/>
+        </w:rPr>
+        <w:annotationRef/>
+      </w:r>
+      <w:r>
+        <w:t>Try to avoid repetition.</w:t>
+      </w:r>
+    </w:p>
+    <w:p>
+      <w:pPr>
+        <w:pStyle w:val="CommentText"/>
+      </w:pPr>
+    </w:p>
+  </w:comment>
+  <w:comment w:id="32" w:author="Briana Sanchez" w:date="2020-04-12T21:46:00Z" w:initials="BS">
+    <w:p>
+      <w:pPr>
+        <w:pStyle w:val="CommentText"/>
+      </w:pPr>
+      <w:r>
+        <w:rPr>
+          <w:rStyle w:val="CommentReference"/>
+        </w:rPr>
+        <w:annotationRef/>
+      </w:r>
+      <w:r>
+        <w:t>In my opinion, I would change the word “chapter” to “Section”</w:t>
+      </w:r>
+      <w:r>
+        <w:t xml:space="preserve">. </w:t>
+      </w:r>
+    </w:p>
+    <w:p>
+      <w:pPr>
+        <w:pStyle w:val="CommentText"/>
+      </w:pPr>
+      <w:r>
+        <w:t>Also, if a reader would like to find a certain piece of information, they would want to read this section to see where that information might be.</w:t>
+      </w:r>
+    </w:p>
+    <w:p>
+      <w:pPr>
+        <w:pStyle w:val="CommentText"/>
+      </w:pPr>
+      <w:r>
+        <w:t>The way you have it right now is hard to find information “fast”</w:t>
+      </w:r>
+    </w:p>
+    <w:p>
+      <w:pPr>
+        <w:pStyle w:val="CommentText"/>
+      </w:pPr>
+      <w:r>
+        <w:t>For ex.</w:t>
+      </w:r>
+    </w:p>
+    <w:p>
+      <w:pPr>
+        <w:pStyle w:val="CommentText"/>
+      </w:pPr>
+    </w:p>
+    <w:p>
+      <w:pPr>
+        <w:pStyle w:val="CommentText"/>
+      </w:pPr>
+      <w:r>
+        <w:tab/>
+        <w:t>Section 1: blab la</w:t>
+      </w:r>
+    </w:p>
+    <w:p>
+      <w:pPr>
+        <w:pStyle w:val="CommentText"/>
+      </w:pPr>
+      <w:r>
+        <w:tab/>
+        <w:t>Section 2: blab la</w:t>
+      </w:r>
+    </w:p>
+    <w:p>
+      <w:pPr>
+        <w:pStyle w:val="CommentText"/>
+      </w:pPr>
+      <w:r>
+        <w:t xml:space="preserve">Making it easier to find what the reader is looking for. </w:t>
+      </w:r>
+    </w:p>
+  </w:comment>
+  <w:comment w:id="46" w:author="Briana Sanchez" w:date="2020-04-12T21:52:00Z" w:initials="BS">
+    <w:p>
+      <w:pPr>
+        <w:pStyle w:val="CommentText"/>
+      </w:pPr>
+      <w:r>
+        <w:rPr>
+          <w:rStyle w:val="CommentReference"/>
+        </w:rPr>
+        <w:annotationRef/>
+      </w:r>
+      <w:r>
+        <w:t>Try to avoid repetition, you keep repeating the purpose of the testing</w:t>
+      </w:r>
+    </w:p>
+  </w:comment>
+  <w:comment w:id="48" w:author="Briana Sanchez" w:date="2020-04-12T21:55:00Z" w:initials="BS">
+    <w:p>
+      <w:pPr>
+        <w:pStyle w:val="CommentText"/>
+      </w:pPr>
+      <w:r>
+        <w:rPr>
+          <w:rStyle w:val="CommentReference"/>
+        </w:rPr>
+        <w:annotationRef/>
+      </w:r>
+      <w:r>
+        <w:t>From past experiences with this document, this part should be a 2-3 letter/numbering label.</w:t>
+      </w:r>
+    </w:p>
+    <w:p>
+      <w:pPr>
+        <w:pStyle w:val="CommentText"/>
+      </w:pPr>
+    </w:p>
+    <w:p>
+      <w:pPr>
+        <w:pStyle w:val="CommentText"/>
+      </w:pPr>
+      <w:r>
+        <w:t xml:space="preserve">For example, if I am testing the bookmark functionality of a software, I might want to use </w:t>
+      </w:r>
+    </w:p>
+    <w:p>
+      <w:pPr>
+        <w:pStyle w:val="CommentText"/>
+      </w:pPr>
+      <w:r>
+        <w:t>BMK…to identify.</w:t>
+      </w:r>
+    </w:p>
+  </w:comment>
+  <w:comment w:id="49" w:author="Briana Sanchez" w:date="2020-04-12T21:57:00Z" w:initials="BS">
+    <w:p>
+      <w:pPr>
+        <w:pStyle w:val="CommentText"/>
+      </w:pPr>
+      <w:r>
+        <w:rPr>
+          <w:rStyle w:val="CommentReference"/>
+        </w:rPr>
+        <w:annotationRef/>
+      </w:r>
+      <w:r>
+        <w:t xml:space="preserve">Here you could use CRW. For copy row. Then you would use this </w:t>
+      </w:r>
+      <w:proofErr w:type="gramStart"/>
+      <w:r>
+        <w:t>later on</w:t>
+      </w:r>
+      <w:proofErr w:type="gramEnd"/>
+      <w:r>
+        <w:t xml:space="preserve"> in the document to reference this test case. </w:t>
+      </w:r>
+    </w:p>
+  </w:comment>
+  <w:comment w:id="53" w:author="Briana Sanchez" w:date="2020-04-12T21:57:00Z" w:initials="BS">
+    <w:p>
+      <w:pPr>
+        <w:pStyle w:val="CommentText"/>
+      </w:pPr>
+      <w:r>
+        <w:rPr>
+          <w:rStyle w:val="CommentReference"/>
+        </w:rPr>
+        <w:annotationRef/>
+      </w:r>
+      <w:r>
+        <w:t xml:space="preserve">Here is where you would use the identifier, then it is easier to read. </w:t>
+      </w:r>
+    </w:p>
+    <w:p>
+      <w:pPr>
+        <w:pStyle w:val="CommentText"/>
+      </w:pPr>
+    </w:p>
+  </w:comment>
+  <w:comment w:id="54" w:author="Briana Sanchez" w:date="2020-04-12T22:05:00Z" w:initials="BS">
+    <w:p>
+      <w:pPr>
+        <w:pStyle w:val="CommentText"/>
+      </w:pPr>
+      <w:r>
+        <w:rPr>
+          <w:rStyle w:val="CommentReference"/>
+        </w:rPr>
+        <w:annotationRef/>
+      </w:r>
+      <w:r>
+        <w:t>Blackbox</w:t>
+      </w:r>
+    </w:p>
+    <w:p>
+      <w:pPr>
+        <w:pStyle w:val="CommentText"/>
+      </w:pPr>
+    </w:p>
+  </w:comment>
+  <w:comment w:id="55" w:author="Briana Sanchez" w:date="2020-04-12T22:06:00Z" w:initials="BS">
+    <w:p>
+      <w:pPr>
+        <w:pStyle w:val="CommentText"/>
+      </w:pPr>
+      <w:r>
+        <w:rPr>
+          <w:rStyle w:val="CommentReference"/>
+        </w:rPr>
+        <w:annotationRef/>
+      </w:r>
+      <w:r>
+        <w:t xml:space="preserve">This section should </w:t>
+      </w:r>
+      <w:proofErr w:type="gramStart"/>
+      <w:r>
+        <w:t>be  in</w:t>
+      </w:r>
+      <w:proofErr w:type="gramEnd"/>
+      <w:r>
+        <w:t xml:space="preserve"> the steps below. I believe, I may be wrong but this seams to be part of the steps for the test case.</w:t>
+      </w:r>
+    </w:p>
+  </w:comment>
+  <w:comment w:id="56" w:author="Briana Sanchez" w:date="2020-04-12T22:09:00Z" w:initials="BS">
+    <w:p>
+      <w:pPr>
+        <w:pStyle w:val="CommentText"/>
+      </w:pPr>
+      <w:r>
+        <w:rPr>
+          <w:rStyle w:val="CommentReference"/>
+        </w:rPr>
+        <w:annotationRef/>
+      </w:r>
+      <w:r>
+        <w:t xml:space="preserve">Try to line up the steps, </w:t>
+      </w:r>
+      <w:proofErr w:type="gramStart"/>
+      <w:r>
+        <w:t>cant</w:t>
+      </w:r>
+      <w:proofErr w:type="gramEnd"/>
+      <w:r>
+        <w:t xml:space="preserve"> tell what goes with what step. </w:t>
+      </w:r>
+    </w:p>
+    <w:p>
+      <w:pPr>
+        <w:pStyle w:val="CommentText"/>
+      </w:pPr>
+      <w:r>
+        <w:t>Also, this seems to be two steps in one.</w:t>
+      </w:r>
+    </w:p>
+    <w:p>
+      <w:pPr>
+        <w:pStyle w:val="CommentText"/>
+      </w:pPr>
+      <w:r>
+        <w:t>Expect that I know nothing from this system, provide screenshots as to what I should be seeing if you cannot describe it for each step in the expected results section.</w:t>
+      </w:r>
+    </w:p>
+    <w:p>
+      <w:pPr>
+        <w:pStyle w:val="CommentText"/>
+      </w:pPr>
+    </w:p>
+  </w:comment>
+  <w:comment w:id="58" w:author="Briana Sanchez" w:date="2020-04-12T22:12:00Z" w:initials="BS">
+    <w:p>
+      <w:pPr>
+        <w:pStyle w:val="CommentText"/>
+      </w:pPr>
+      <w:r>
+        <w:rPr>
+          <w:rStyle w:val="CommentReference"/>
+        </w:rPr>
+        <w:annotationRef/>
+      </w:r>
+      <w:r>
+        <w:t xml:space="preserve">Using the labels mentioned above you could describe what you are trying to do. Here, I have no idea what this test is from first glance. </w:t>
+      </w:r>
+    </w:p>
+  </w:comment>
+  <w:comment w:id="59" w:author="Briana Sanchez" w:date="2020-04-12T22:16:00Z" w:initials="BS">
+    <w:p>
+      <w:pPr>
+        <w:pStyle w:val="CommentText"/>
+      </w:pPr>
+      <w:r>
+        <w:rPr>
+          <w:rStyle w:val="CommentReference"/>
+        </w:rPr>
+        <w:annotationRef/>
+      </w:r>
+      <w:r>
+        <w:t xml:space="preserve">I tried to follow this test, it was hard to follow, maybe if you had expected outcome after each step it would have helped. </w:t>
+      </w:r>
+    </w:p>
+  </w:comment>
+  <w:comment w:id="60" w:author="Briana Sanchez" w:date="2020-04-12T22:15:00Z" w:initials="BS">
+    <w:p>
+      <w:pPr>
+        <w:pStyle w:val="CommentText"/>
+      </w:pPr>
+      <w:r>
+        <w:rPr>
+          <w:rStyle w:val="CommentReference"/>
+        </w:rPr>
+        <w:annotationRef/>
+      </w:r>
+      <w:r>
+        <w:t xml:space="preserve">I don’t see how the copy function was tested, </w:t>
+      </w:r>
+    </w:p>
+  </w:comment>
+  <w:comment w:id="61" w:author="Briana Sanchez" w:date="2020-04-12T22:14:00Z" w:initials="BS">
+    <w:p>
+      <w:pPr>
+        <w:pStyle w:val="CommentText"/>
+      </w:pPr>
+      <w:r>
+        <w:rPr>
+          <w:rStyle w:val="CommentReference"/>
+        </w:rPr>
+        <w:annotationRef/>
+      </w:r>
+      <w:r>
+        <w:t>This sounds like a comment not a step/action</w:t>
+      </w:r>
+    </w:p>
+    <w:p>
+      <w:pPr>
+        <w:pStyle w:val="CommentText"/>
+      </w:pPr>
+    </w:p>
+  </w:comment>
+  <w:comment w:id="63" w:author="Briana Sanchez" w:date="2020-04-12T22:18:00Z" w:initials="BS">
+    <w:p>
+      <w:pPr>
+        <w:pStyle w:val="CommentText"/>
+      </w:pPr>
+      <w:r>
+        <w:rPr>
+          <w:rStyle w:val="CommentReference"/>
+        </w:rPr>
+        <w:annotationRef/>
+      </w:r>
+      <w:r>
+        <w:t>You can have this in the expected results</w:t>
+      </w:r>
+    </w:p>
+    <w:p>
+      <w:pPr>
+        <w:pStyle w:val="CommentText"/>
+      </w:pPr>
+    </w:p>
+  </w:comment>
+  <w:comment w:id="64" w:author="Briana Sanchez" w:date="2020-04-12T22:19:00Z" w:initials="BS">
+    <w:p>
+      <w:pPr>
+        <w:pStyle w:val="CommentText"/>
+      </w:pPr>
+      <w:r>
+        <w:rPr>
+          <w:rStyle w:val="CommentReference"/>
+        </w:rPr>
+        <w:annotationRef/>
+      </w:r>
+      <w:r>
+        <w:t>Try to keep one action per step</w:t>
+      </w:r>
+    </w:p>
+    <w:p>
+      <w:pPr>
+        <w:pStyle w:val="CommentText"/>
+      </w:pPr>
+    </w:p>
+  </w:comment>
+  <w:comment w:id="68" w:author="Briana Sanchez" w:date="2020-04-12T22:19:00Z" w:initials="BS">
+    <w:p>
+      <w:pPr>
+        <w:pStyle w:val="CommentText"/>
+      </w:pPr>
+      <w:r>
+        <w:rPr>
+          <w:rStyle w:val="CommentReference"/>
+        </w:rPr>
+        <w:annotationRef/>
+      </w:r>
+      <w:r>
+        <w:t>Provide what is exactly expected after each task, if it is hard to explain, then use screen shots, place them in the appendix and refer to them here.</w:t>
+      </w:r>
+    </w:p>
+  </w:comment>
+</w:comments>
+</file>
+
+<file path=word/commentsExtended.xml><?xml version="1.0" encoding="utf-8"?>
+<w15:commentsEx xmlns:wpc="http://schemas.microsoft.com/office/word/2010/wordprocessingCanvas" xmlns:cx="http://schemas.microsoft.com/office/drawing/2014/chartex" xmlns:cx1="http://schemas.microsoft.com/office/drawing/2015/9/8/chartex" xmlns:cx2="http://schemas.microsoft.com/office/drawing/2015/10/21/chartex" xmlns:cx3="http://schemas.microsoft.com/office/drawing/2016/5/9/chartex" xmlns:cx4="http://schemas.microsoft.com/office/drawing/2016/5/10/chartex" xmlns:cx5="http://schemas.microsoft.com/office/drawing/2016/5/11/chartex" xmlns:cx6="http://schemas.microsoft.com/office/drawing/2016/5/12/chartex" xmlns:cx7="http://schemas.microsoft.com/office/drawing/2016/5/13/chartex" xmlns:cx8="http://schemas.microsoft.com/office/drawing/2016/5/14/chartex" xmlns:mc="http://schemas.openxmlformats.org/markup-compatibility/2006" xmlns:aink="http://schemas.microsoft.com/office/drawing/2016/ink" xmlns:am3d="http://schemas.microsoft.com/office/drawing/2017/model3d" xmlns:o="urn:schemas-microsoft-com:office:office" xmlns:r="http://schemas.openxmlformats.org/officeDocument/2006/relationships" xmlns:m="http://schemas.openxmlformats.org/officeDocument/2006/math" xmlns:v="urn:schemas-microsoft-com:vml" xmlns:wp14="http://schemas.microsoft.com/office/word/2010/wordprocessingDrawing" xmlns:wp="http://schemas.openxmlformats.org/drawingml/2006/wordprocessingDrawing" xmlns:w10="urn:schemas-microsoft-com:office:word" xmlns:w="http://schemas.openxmlformats.org/wordprocessingml/2006/main" xmlns:w14="http://schemas.microsoft.com/office/word/2010/wordml" xmlns:w15="http://schemas.microsoft.com/office/word/2012/wordml" xmlns:w16cid="http://schemas.microsoft.com/office/word/2016/wordml/cid" xmlns:w16se="http://schemas.microsoft.com/office/word/2015/wordml/symex" xmlns:wpg="http://schemas.microsoft.com/office/word/2010/wordprocessingGroup" xmlns:wpi="http://schemas.microsoft.com/office/word/2010/wordprocessingInk" xmlns:wne="http://schemas.microsoft.com/office/word/2006/wordml" xmlns:wps="http://schemas.microsoft.com/office/word/2010/wordprocessingShape" mc:Ignorable="w14 w15 w16se w16cid wp14">
+  <w15:commentEx w15:paraId="2B6AAC72" w15:done="0"/>
+  <w15:commentEx w15:paraId="708D112E" w15:done="0"/>
+  <w15:commentEx w15:paraId="0F9CAD61" w15:done="0"/>
+  <w15:commentEx w15:paraId="677D8A9E" w15:done="0"/>
+  <w15:commentEx w15:paraId="16649710" w15:done="0"/>
+  <w15:commentEx w15:paraId="00F1072C" w15:done="0"/>
+  <w15:commentEx w15:paraId="369A4D43" w15:done="0"/>
+  <w15:commentEx w15:paraId="574529F7" w15:done="0"/>
+  <w15:commentEx w15:paraId="7B55B469" w15:done="0"/>
+  <w15:commentEx w15:paraId="0FC82FB8" w15:done="0"/>
+  <w15:commentEx w15:paraId="2EDE760E" w15:done="0"/>
+  <w15:commentEx w15:paraId="5365DF8D" w15:done="0"/>
+  <w15:commentEx w15:paraId="707FC65D" w15:done="0"/>
+  <w15:commentEx w15:paraId="764ED9F9" w15:done="0"/>
+  <w15:commentEx w15:paraId="1DC0F380" w15:done="0"/>
+  <w15:commentEx w15:paraId="7ED42559" w15:done="0"/>
+  <w15:commentEx w15:paraId="2DC4A7FD" w15:done="0"/>
+  <w15:commentEx w15:paraId="60B802D7" w15:done="0"/>
+  <w15:commentEx w15:paraId="7BC43A16" w15:done="0"/>
+  <w15:commentEx w15:paraId="437C925D" w15:done="0"/>
+  <w15:commentEx w15:paraId="7D0F497A" w15:done="0"/>
+</w15:commentsEx>
+</file>
+
+<file path=word/commentsIds.xml><?xml version="1.0" encoding="utf-8"?>
+<w16cid:commentsIds xmlns:wpc="http://schemas.microsoft.com/office/word/2010/wordprocessingCanvas" xmlns:cx="http://schemas.microsoft.com/office/drawing/2014/chartex" xmlns:cx1="http://schemas.microsoft.com/office/drawing/2015/9/8/chartex" xmlns:cx2="http://schemas.microsoft.com/office/drawing/2015/10/21/chartex" xmlns:cx3="http://schemas.microsoft.com/office/drawing/2016/5/9/chartex" xmlns:cx4="http://schemas.microsoft.com/office/drawing/2016/5/10/chartex" xmlns:cx5="http://schemas.microsoft.com/office/drawing/2016/5/11/chartex" xmlns:cx6="http://schemas.microsoft.com/office/drawing/2016/5/12/chartex" xmlns:cx7="http://schemas.microsoft.com/office/drawing/2016/5/13/chartex" xmlns:cx8="http://schemas.microsoft.com/office/drawing/2016/5/14/chartex" xmlns:mc="http://schemas.openxmlformats.org/markup-compatibility/2006" xmlns:aink="http://schemas.microsoft.com/office/drawing/2016/ink" xmlns:am3d="http://schemas.microsoft.com/office/drawing/2017/model3d" xmlns:o="urn:schemas-microsoft-com:office:office" xmlns:r="http://schemas.openxmlformats.org/officeDocument/2006/relationships" xmlns:m="http://schemas.openxmlformats.org/officeDocument/2006/math" xmlns:v="urn:schemas-microsoft-com:vml" xmlns:wp14="http://schemas.microsoft.com/office/word/2010/wordprocessingDrawing" xmlns:wp="http://schemas.openxmlformats.org/drawingml/2006/wordprocessingDrawing" xmlns:w10="urn:schemas-microsoft-com:office:word" xmlns:w="http://schemas.openxmlformats.org/wordprocessingml/2006/main" xmlns:w14="http://schemas.microsoft.com/office/word/2010/wordml" xmlns:w15="http://schemas.microsoft.com/office/word/2012/wordml" xmlns:w16cid="http://schemas.microsoft.com/office/word/2016/wordml/cid" xmlns:w16se="http://schemas.microsoft.com/office/word/2015/wordml/symex" xmlns:wpg="http://schemas.microsoft.com/office/word/2010/wordprocessingGroup" xmlns:wpi="http://schemas.microsoft.com/office/word/2010/wordprocessingInk" xmlns:wne="http://schemas.microsoft.com/office/word/2006/wordml" xmlns:wps="http://schemas.microsoft.com/office/word/2010/wordprocessingShape" mc:Ignorable="w14 w15 w16se w16cid wp14">
+  <w16cid:commentId w16cid:paraId="2B6AAC72" w16cid:durableId="223E0A4E"/>
+  <w16cid:commentId w16cid:paraId="708D112E" w16cid:durableId="223E08B2"/>
+  <w16cid:commentId w16cid:paraId="0F9CAD61" w16cid:durableId="223E0906"/>
+  <w16cid:commentId w16cid:paraId="677D8A9E" w16cid:durableId="223E0920"/>
+  <w16cid:commentId w16cid:paraId="16649710" w16cid:durableId="223E09B6"/>
+  <w16cid:commentId w16cid:paraId="00F1072C" w16cid:durableId="223E09A0"/>
+  <w16cid:commentId w16cid:paraId="369A4D43" w16cid:durableId="223E0AC5"/>
+  <w16cid:commentId w16cid:paraId="574529F7" w16cid:durableId="223E0C15"/>
+  <w16cid:commentId w16cid:paraId="7B55B469" w16cid:durableId="223E0CD3"/>
+  <w16cid:commentId w16cid:paraId="0FC82FB8" w16cid:durableId="223E0D2F"/>
+  <w16cid:commentId w16cid:paraId="2EDE760E" w16cid:durableId="223E0D62"/>
+  <w16cid:commentId w16cid:paraId="5365DF8D" w16cid:durableId="223E0F46"/>
+  <w16cid:commentId w16cid:paraId="707FC65D" w16cid:durableId="223E0F5E"/>
+  <w16cid:commentId w16cid:paraId="764ED9F9" w16cid:durableId="223E100F"/>
+  <w16cid:commentId w16cid:paraId="1DC0F380" w16cid:durableId="223E10B0"/>
+  <w16cid:commentId w16cid:paraId="7ED42559" w16cid:durableId="223E11C6"/>
+  <w16cid:commentId w16cid:paraId="2DC4A7FD" w16cid:durableId="223E1185"/>
+  <w16cid:commentId w16cid:paraId="60B802D7" w16cid:durableId="223E112D"/>
+  <w16cid:commentId w16cid:paraId="7BC43A16" w16cid:durableId="223E1226"/>
+  <w16cid:commentId w16cid:paraId="437C925D" w16cid:durableId="223E125A"/>
+  <w16cid:commentId w16cid:paraId="7D0F497A" w16cid:durableId="223E1287"/>
+</w16cid:commentsIds>
 </file>
 
 <file path=word/endnotes.xml><?xml version="1.0" encoding="utf-8"?>
@@ -9311,25 +10223,13 @@
               <w:rFonts w:ascii="Symbol" w:eastAsia="Symbol" w:hAnsi="Symbol" w:cs="Symbol"/>
               <w:color w:val="000000"/>
             </w:rPr>
-            <w:t>Ó</w:t>
+            <w:t></w:t>
           </w:r>
           <w:r>
             <w:rPr>
               <w:color w:val="000000"/>
             </w:rPr>
-            <w:t xml:space="preserve"> 20</w:t>
-          </w:r>
-          <w:r>
-            <w:rPr>
-              <w:color w:val="000000"/>
-            </w:rPr>
-            <w:t>19</w:t>
-          </w:r>
-          <w:r>
-            <w:rPr>
-              <w:color w:val="000000"/>
-            </w:rPr>
-            <w:t xml:space="preserve"> </w:t>
+            <w:t xml:space="preserve"> 2019 </w:t>
           </w:r>
           <w:fldSimple w:instr="DOCPROPERTY &quot;Company&quot;  \* MERGEFORMAT">
             <w:r>
@@ -9348,7 +10248,15 @@
             <w:jc w:val="right"/>
           </w:pPr>
           <w:r>
-            <w:t>&lt;Drive:\Directory\Filename.ext&gt;</w:t>
+            <w:t>&lt;Drive:\Directory\</w:t>
+          </w:r>
+          <w:proofErr w:type="spellStart"/>
+          <w:r>
+            <w:t>Filename.ext</w:t>
+          </w:r>
+          <w:proofErr w:type="spellEnd"/>
+          <w:r>
+            <w:t>&gt;</w:t>
           </w:r>
         </w:p>
       </w:tc>
@@ -9492,7 +10400,7 @@
               <w:bCs/>
               <w:noProof/>
             </w:rPr>
-            <w:t>10/25/2019</w:t>
+            <w:t>4/12/2020</w:t>
           </w:r>
           <w:r>
             <w:rPr>
@@ -9535,7 +10443,7 @@
               <w:bCs/>
               <w:noProof/>
             </w:rPr>
-            <w:t>4:51 PM</w:t>
+            <w:t>9:37 PM</w:t>
           </w:r>
           <w:r>
             <w:rPr>
@@ -10973,6 +11881,14 @@
 </w:numbering>
 </file>
 
+<file path=word/people.xml><?xml version="1.0" encoding="utf-8"?>
+<w15:people xmlns:wpc="http://schemas.microsoft.com/office/word/2010/wordprocessingCanvas" xmlns:cx="http://schemas.microsoft.com/office/drawing/2014/chartex" xmlns:cx1="http://schemas.microsoft.com/office/drawing/2015/9/8/chartex" xmlns:cx2="http://schemas.microsoft.com/office/drawing/2015/10/21/chartex" xmlns:cx3="http://schemas.microsoft.com/office/drawing/2016/5/9/chartex" xmlns:cx4="http://schemas.microsoft.com/office/drawing/2016/5/10/chartex" xmlns:cx5="http://schemas.microsoft.com/office/drawing/2016/5/11/chartex" xmlns:cx6="http://schemas.microsoft.com/office/drawing/2016/5/12/chartex" xmlns:cx7="http://schemas.microsoft.com/office/drawing/2016/5/13/chartex" xmlns:cx8="http://schemas.microsoft.com/office/drawing/2016/5/14/chartex" xmlns:mc="http://schemas.openxmlformats.org/markup-compatibility/2006" xmlns:aink="http://schemas.microsoft.com/office/drawing/2016/ink" xmlns:am3d="http://schemas.microsoft.com/office/drawing/2017/model3d" xmlns:o="urn:schemas-microsoft-com:office:office" xmlns:r="http://schemas.openxmlformats.org/officeDocument/2006/relationships" xmlns:m="http://schemas.openxmlformats.org/officeDocument/2006/math" xmlns:v="urn:schemas-microsoft-com:vml" xmlns:wp14="http://schemas.microsoft.com/office/word/2010/wordprocessingDrawing" xmlns:wp="http://schemas.openxmlformats.org/drawingml/2006/wordprocessingDrawing" xmlns:w10="urn:schemas-microsoft-com:office:word" xmlns:w="http://schemas.openxmlformats.org/wordprocessingml/2006/main" xmlns:w14="http://schemas.microsoft.com/office/word/2010/wordml" xmlns:w15="http://schemas.microsoft.com/office/word/2012/wordml" xmlns:w16cid="http://schemas.microsoft.com/office/word/2016/wordml/cid" xmlns:w16se="http://schemas.microsoft.com/office/word/2015/wordml/symex" xmlns:wpg="http://schemas.microsoft.com/office/word/2010/wordprocessingGroup" xmlns:wpi="http://schemas.microsoft.com/office/word/2010/wordprocessingInk" xmlns:wne="http://schemas.microsoft.com/office/word/2006/wordml" xmlns:wps="http://schemas.microsoft.com/office/word/2010/wordprocessingShape" mc:Ignorable="w14 w15 w16se w16cid wp14">
+  <w15:person w15:author="Briana Sanchez">
+    <w15:presenceInfo w15:providerId="Windows Live" w15:userId="d678c9a2ebde14ce"/>
+  </w15:person>
+</w15:people>
+</file>
+
 <file path=word/styles.xml><?xml version="1.0" encoding="utf-8"?>
 <w:styles xmlns:mc="http://schemas.openxmlformats.org/markup-compatibility/2006" xmlns:r="http://schemas.openxmlformats.org/officeDocument/2006/relationships" xmlns:w="http://schemas.openxmlformats.org/wordprocessingml/2006/main" xmlns:w14="http://schemas.microsoft.com/office/word/2010/wordml" xmlns:w15="http://schemas.microsoft.com/office/word/2012/wordml" xmlns:w16cid="http://schemas.microsoft.com/office/word/2016/wordml/cid" xmlns:w16se="http://schemas.microsoft.com/office/word/2015/wordml/symex" mc:Ignorable="w14 w15 w16se w16cid">
   <w:docDefaults>
@@ -10984,7 +11900,7 @@
     </w:rPrDefault>
     <w:pPrDefault/>
   </w:docDefaults>
-  <w:latentStyles w:defLockedState="0" w:defUIPriority="0" w:defSemiHidden="0" w:defUnhideWhenUsed="0" w:defQFormat="0" w:count="376">
+  <w:latentStyles w:defLockedState="0" w:defUIPriority="0" w:defSemiHidden="0" w:defUnhideWhenUsed="0" w:defQFormat="0" w:count="377">
     <w:lsdException w:name="Normal" w:qFormat="1"/>
     <w:lsdException w:name="heading 1" w:qFormat="1"/>
     <w:lsdException w:name="heading 2" w:qFormat="1"/>
@@ -11004,7 +11920,8 @@
     <w:lsdException w:name="Hyperlink" w:uiPriority="99"/>
     <w:lsdException w:name="Strong" w:qFormat="1"/>
     <w:lsdException w:name="Emphasis" w:qFormat="1"/>
-    <w:lsdException w:name="Normal Table" w:semiHidden="1" w:unhideWhenUsed="1"/>
+    <w:lsdException w:name="HTML Variable" w:semiHidden="1" w:unhideWhenUsed="1"/>
+    <w:lsdException w:name="Outline List 3" w:semiHidden="1" w:unhideWhenUsed="1"/>
     <w:lsdException w:name="Table Simple 1" w:semiHidden="1" w:unhideWhenUsed="1"/>
     <w:lsdException w:name="Table Simple 2" w:semiHidden="1" w:unhideWhenUsed="1"/>
     <w:lsdException w:name="Table Simple 3" w:semiHidden="1" w:unhideWhenUsed="1"/>
@@ -11046,8 +11963,7 @@
     <w:lsdException w:name="Table Subtle 2" w:semiHidden="1" w:unhideWhenUsed="1"/>
     <w:lsdException w:name="Table Web 1" w:semiHidden="1" w:unhideWhenUsed="1"/>
     <w:lsdException w:name="Table Web 2" w:semiHidden="1" w:unhideWhenUsed="1"/>
-    <w:lsdException w:name="Table Web 3" w:semiHidden="1" w:unhideWhenUsed="1"/>
-    <w:lsdException w:name="Table Theme" w:semiHidden="1" w:unhideWhenUsed="1"/>
+    <w:lsdException w:name="Balloon Text" w:semiHidden="1" w:unhideWhenUsed="1"/>
     <w:lsdException w:name="Placeholder Text" w:semiHidden="1" w:uiPriority="99"/>
     <w:lsdException w:name="No Spacing" w:uiPriority="1" w:qFormat="1"/>
     <w:lsdException w:name="Light Shading" w:uiPriority="60"/>
@@ -11268,6 +12184,7 @@
     <w:lsdException w:name="Hashtag" w:semiHidden="1" w:uiPriority="99" w:unhideWhenUsed="1"/>
     <w:lsdException w:name="Unresolved Mention" w:semiHidden="1" w:uiPriority="99" w:unhideWhenUsed="1"/>
     <w:lsdException w:name="Smart Link" w:semiHidden="1" w:uiPriority="99" w:unhideWhenUsed="1"/>
+    <w:lsdException w:name="Smart Link Error" w:semiHidden="1" w:uiPriority="99" w:unhideWhenUsed="1"/>
   </w:latentStyles>
   <w:style w:type="paragraph" w:default="1" w:styleId="Normal">
     <w:name w:val="Normal"/>

</xml_diff>